<commit_message>
added more blogposts + did some styling in registration page
</commit_message>
<xml_diff>
--- a/Documents/Reviews - Post data.docx
+++ b/Documents/Reviews - Post data.docx
@@ -62,6 +62,7 @@
       <w:r>
         <w:rPr>
           <w:rFonts w:asciiTheme="minorHAnsi" w:hAnsiTheme="minorHAnsi" w:cstheme="minorHAnsi"/>
+          <w:noProof/>
         </w:rPr>
         <w:drawing>
           <wp:inline distT="0" distB="0" distL="0" distR="0" wp14:anchorId="5F7AD1F0" wp14:editId="05D4BBEF">
@@ -212,21 +213,7 @@
           <w:rFonts w:asciiTheme="minorHAnsi" w:hAnsiTheme="minorHAnsi" w:cstheme="minorHAnsi"/>
           <w:color w:val="000000"/>
         </w:rPr>
-        <w:t xml:space="preserve">The lab is on the third floor – take the lifts or stairs immediately ahead of you as you enter the museum and then follow the corridor along to the ticket booth. For </w:t>
-      </w:r>
-      <w:r>
-        <w:rPr>
-          <w:rFonts w:asciiTheme="minorHAnsi" w:hAnsiTheme="minorHAnsi" w:cstheme="minorHAnsi"/>
-          <w:color w:val="000000"/>
-        </w:rPr>
-        <w:t>parents</w:t>
-      </w:r>
-      <w:r>
-        <w:rPr>
-          <w:rFonts w:asciiTheme="minorHAnsi" w:hAnsiTheme="minorHAnsi" w:cstheme="minorHAnsi"/>
-          <w:color w:val="000000"/>
-        </w:rPr>
-        <w:t xml:space="preserve"> based around town, I would recommend the ticket that allows unlimited re-entry for a year as it's good value at £39 for a family of 4 (kids under 4 go free). The </w:t>
+        <w:t xml:space="preserve">The lab is on the third floor – take the lifts or stairs immediately ahead of you as you enter the museum and then follow the corridor along to the ticket booth. For parents based around town, I would recommend the ticket that allows unlimited re-entry for a year as it's good value at £39 for a family of 4 (kids under 4 go free). The </w:t>
       </w:r>
       <w:proofErr w:type="spellStart"/>
       <w:r>
@@ -313,21 +300,7 @@
           <w:rFonts w:asciiTheme="minorHAnsi" w:hAnsiTheme="minorHAnsi" w:cstheme="minorHAnsi"/>
           <w:color w:val="000000"/>
         </w:rPr>
-        <w:t xml:space="preserve"> and it was a great day out. The basement bit was fun too</w:t>
-      </w:r>
-      <w:r>
-        <w:rPr>
-          <w:rFonts w:asciiTheme="minorHAnsi" w:hAnsiTheme="minorHAnsi" w:cstheme="minorHAnsi"/>
-          <w:color w:val="000000"/>
-        </w:rPr>
-        <w:t xml:space="preserve">. </w:t>
-      </w:r>
-      <w:r>
-        <w:rPr>
-          <w:rFonts w:asciiTheme="minorHAnsi" w:hAnsiTheme="minorHAnsi" w:cstheme="minorHAnsi"/>
-          <w:color w:val="000000"/>
-        </w:rPr>
-        <w:t xml:space="preserve">Overall it was a big hit with the whole family – the </w:t>
+        <w:t xml:space="preserve"> and it was a great day out. The basement bit was fun too. Overall it was a big hit with the whole family – the </w:t>
       </w:r>
       <w:proofErr w:type="spellStart"/>
       <w:r>
@@ -911,16 +884,7 @@
           <w:u w:val="single"/>
           <w:shd w:val="clear" w:color="auto" w:fill="FFFFFF"/>
         </w:rPr>
-        <w:t>:</w:t>
-      </w:r>
-      <w:r>
-        <w:rPr>
-          <w:rFonts w:asciiTheme="minorHAnsi" w:hAnsiTheme="minorHAnsi" w:cstheme="minorHAnsi"/>
-          <w:color w:val="000000"/>
-          <w:u w:val="single"/>
-          <w:shd w:val="clear" w:color="auto" w:fill="FFFFFF"/>
-        </w:rPr>
-        <w:t xml:space="preserve"> </w:t>
+        <w:t xml:space="preserve">: </w:t>
       </w:r>
     </w:p>
     <w:p>
@@ -2414,13 +2378,7 @@
         <w:rPr>
           <w:rFonts w:asciiTheme="minorHAnsi" w:hAnsiTheme="minorHAnsi" w:cstheme="minorHAnsi"/>
         </w:rPr>
-        <w:t xml:space="preserve"> </w:t>
-      </w:r>
-      <w:r>
-        <w:rPr>
-          <w:rFonts w:asciiTheme="minorHAnsi" w:hAnsiTheme="minorHAnsi" w:cstheme="minorHAnsi"/>
-        </w:rPr>
-        <w:t>Up at the O2</w:t>
+        <w:t xml:space="preserve"> Up at the O2</w:t>
       </w:r>
     </w:p>
     <w:p>
@@ -2805,8 +2763,6 @@
         </w:rPr>
         <w:t>The experience lasts around an hour and 30 minutes including a safety briefing at the beginning. </w:t>
       </w:r>
-      <w:bookmarkStart w:id="0" w:name="_GoBack"/>
-      <w:bookmarkEnd w:id="0"/>
     </w:p>
     <w:p>
       <w:pPr>
@@ -3019,6 +2975,1460 @@
           <w:color w:val="000000"/>
         </w:rPr>
         <w:t>Opening times and dates are subject to change – please call the venue or check the website for more details before setting off.</w:t>
+      </w:r>
+    </w:p>
+    <w:p>
+      <w:pPr>
+        <w:rPr>
+          <w:rFonts w:asciiTheme="minorHAnsi" w:hAnsiTheme="minorHAnsi" w:cstheme="minorHAnsi"/>
+          <w:b/>
+        </w:rPr>
+      </w:pPr>
+      <w:r>
+        <w:rPr>
+          <w:rFonts w:asciiTheme="minorHAnsi" w:hAnsiTheme="minorHAnsi" w:cstheme="minorHAnsi"/>
+          <w:b/>
+        </w:rPr>
+        <w:t xml:space="preserve">Review 5: </w:t>
+      </w:r>
+    </w:p>
+    <w:p>
+      <w:pPr>
+        <w:rPr>
+          <w:rFonts w:asciiTheme="minorHAnsi" w:hAnsiTheme="minorHAnsi" w:cstheme="minorHAnsi"/>
+        </w:rPr>
+      </w:pPr>
+    </w:p>
+    <w:p>
+      <w:pPr>
+        <w:rPr>
+          <w:rFonts w:asciiTheme="minorHAnsi" w:hAnsiTheme="minorHAnsi" w:cstheme="minorHAnsi"/>
+        </w:rPr>
+      </w:pPr>
+      <w:r>
+        <w:rPr>
+          <w:rFonts w:asciiTheme="minorHAnsi" w:hAnsiTheme="minorHAnsi" w:cstheme="minorHAnsi"/>
+          <w:u w:val="single"/>
+        </w:rPr>
+        <w:t>Title:</w:t>
+      </w:r>
+      <w:r>
+        <w:rPr>
+          <w:rFonts w:asciiTheme="minorHAnsi" w:hAnsiTheme="minorHAnsi" w:cstheme="minorHAnsi"/>
+        </w:rPr>
+        <w:t xml:space="preserve"> </w:t>
+      </w:r>
+      <w:r>
+        <w:rPr>
+          <w:rFonts w:asciiTheme="minorHAnsi" w:hAnsiTheme="minorHAnsi" w:cstheme="minorHAnsi"/>
+        </w:rPr>
+        <w:t xml:space="preserve">42nd Street </w:t>
+      </w:r>
+      <w:proofErr w:type="gramStart"/>
+      <w:r>
+        <w:rPr>
+          <w:rFonts w:asciiTheme="minorHAnsi" w:hAnsiTheme="minorHAnsi" w:cstheme="minorHAnsi"/>
+        </w:rPr>
+        <w:t>The</w:t>
+      </w:r>
+      <w:proofErr w:type="gramEnd"/>
+      <w:r>
+        <w:rPr>
+          <w:rFonts w:asciiTheme="minorHAnsi" w:hAnsiTheme="minorHAnsi" w:cstheme="minorHAnsi"/>
+        </w:rPr>
+        <w:t xml:space="preserve"> Musical</w:t>
+      </w:r>
+    </w:p>
+    <w:p>
+      <w:pPr>
+        <w:rPr>
+          <w:rFonts w:asciiTheme="minorHAnsi" w:hAnsiTheme="minorHAnsi" w:cstheme="minorHAnsi"/>
+        </w:rPr>
+      </w:pPr>
+    </w:p>
+    <w:p>
+      <w:pPr>
+        <w:rPr>
+          <w:rFonts w:asciiTheme="minorHAnsi" w:hAnsiTheme="minorHAnsi" w:cstheme="minorHAnsi"/>
+        </w:rPr>
+      </w:pPr>
+      <w:r>
+        <w:rPr>
+          <w:rFonts w:asciiTheme="minorHAnsi" w:hAnsiTheme="minorHAnsi" w:cstheme="minorHAnsi"/>
+          <w:noProof/>
+        </w:rPr>
+        <w:lastRenderedPageBreak/>
+        <w:drawing>
+          <wp:inline distT="0" distB="0" distL="0" distR="0">
+            <wp:extent cx="5727700" cy="3814445"/>
+            <wp:effectExtent l="0" t="0" r="0" b="0"/>
+            <wp:docPr id="5" name="Picture 5"/>
+            <wp:cNvGraphicFramePr>
+              <a:graphicFrameLocks xmlns:a="http://schemas.openxmlformats.org/drawingml/2006/main" noChangeAspect="1"/>
+            </wp:cNvGraphicFramePr>
+            <a:graphic xmlns:a="http://schemas.openxmlformats.org/drawingml/2006/main">
+              <a:graphicData uri="http://schemas.openxmlformats.org/drawingml/2006/picture">
+                <pic:pic xmlns:pic="http://schemas.openxmlformats.org/drawingml/2006/picture">
+                  <pic:nvPicPr>
+                    <pic:cNvPr id="5" name="39951885142_e7f70c337f_o.jpg"/>
+                    <pic:cNvPicPr/>
+                  </pic:nvPicPr>
+                  <pic:blipFill>
+                    <a:blip r:embed="rId9">
+                      <a:extLst>
+                        <a:ext uri="{28A0092B-C50C-407E-A947-70E740481C1C}">
+                          <a14:useLocalDpi xmlns:a14="http://schemas.microsoft.com/office/drawing/2010/main" val="0"/>
+                        </a:ext>
+                      </a:extLst>
+                    </a:blip>
+                    <a:stretch>
+                      <a:fillRect/>
+                    </a:stretch>
+                  </pic:blipFill>
+                  <pic:spPr>
+                    <a:xfrm>
+                      <a:off x="0" y="0"/>
+                      <a:ext cx="5727700" cy="3814445"/>
+                    </a:xfrm>
+                    <a:prstGeom prst="rect">
+                      <a:avLst/>
+                    </a:prstGeom>
+                  </pic:spPr>
+                </pic:pic>
+              </a:graphicData>
+            </a:graphic>
+          </wp:inline>
+        </w:drawing>
+      </w:r>
+    </w:p>
+    <w:p>
+      <w:pPr>
+        <w:rPr>
+          <w:rFonts w:asciiTheme="minorHAnsi" w:hAnsiTheme="minorHAnsi" w:cstheme="minorHAnsi"/>
+        </w:rPr>
+      </w:pPr>
+    </w:p>
+    <w:p>
+      <w:pPr>
+        <w:rPr>
+          <w:rFonts w:asciiTheme="minorHAnsi" w:hAnsiTheme="minorHAnsi" w:cstheme="minorHAnsi"/>
+          <w:u w:val="single"/>
+        </w:rPr>
+      </w:pPr>
+      <w:r>
+        <w:rPr>
+          <w:rFonts w:asciiTheme="minorHAnsi" w:hAnsiTheme="minorHAnsi" w:cstheme="minorHAnsi"/>
+          <w:u w:val="single"/>
+        </w:rPr>
+        <w:t>Description:</w:t>
+      </w:r>
+    </w:p>
+    <w:p>
+      <w:pPr>
+        <w:rPr>
+          <w:rFonts w:asciiTheme="minorHAnsi" w:hAnsiTheme="minorHAnsi" w:cstheme="minorHAnsi"/>
+        </w:rPr>
+      </w:pPr>
+      <w:r>
+        <w:rPr>
+          <w:rFonts w:asciiTheme="minorHAnsi" w:hAnsiTheme="minorHAnsi" w:cstheme="minorHAnsi"/>
+          <w:color w:val="000000"/>
+          <w:shd w:val="clear" w:color="auto" w:fill="FFFFFF"/>
+        </w:rPr>
+        <w:t xml:space="preserve">If you’re looking to be awed, dazzled, and spellbound by a truly dynamic performance, look no further than 42nd Street </w:t>
+      </w:r>
+      <w:proofErr w:type="gramStart"/>
+      <w:r>
+        <w:rPr>
+          <w:rFonts w:asciiTheme="minorHAnsi" w:hAnsiTheme="minorHAnsi" w:cstheme="minorHAnsi"/>
+          <w:color w:val="000000"/>
+          <w:shd w:val="clear" w:color="auto" w:fill="FFFFFF"/>
+        </w:rPr>
+        <w:t>The</w:t>
+      </w:r>
+      <w:proofErr w:type="gramEnd"/>
+      <w:r>
+        <w:rPr>
+          <w:rFonts w:asciiTheme="minorHAnsi" w:hAnsiTheme="minorHAnsi" w:cstheme="minorHAnsi"/>
+          <w:color w:val="000000"/>
+          <w:shd w:val="clear" w:color="auto" w:fill="FFFFFF"/>
+        </w:rPr>
+        <w:t xml:space="preserve"> Musical! Older kids will love this magnificent play about that business we call show.</w:t>
+      </w:r>
+    </w:p>
+    <w:p>
+      <w:pPr>
+        <w:shd w:val="clear" w:color="auto" w:fill="FFFFFF"/>
+        <w:spacing w:after="100" w:afterAutospacing="1"/>
+        <w:rPr>
+          <w:rFonts w:asciiTheme="minorHAnsi" w:hAnsiTheme="minorHAnsi" w:cstheme="minorHAnsi"/>
+          <w:color w:val="000000"/>
+        </w:rPr>
+      </w:pPr>
+      <w:r>
+        <w:rPr>
+          <w:rFonts w:asciiTheme="minorHAnsi" w:hAnsiTheme="minorHAnsi" w:cstheme="minorHAnsi"/>
+          <w:color w:val="000000"/>
+        </w:rPr>
+        <w:br/>
+        <w:t>Taking place in Depression-era New York, the play tells the story of young Peggy Sawyer, who moves to the Big Apple to become a star, and famed director Julian Marsh’s attempts to stage a musical extravaganza despite the troubled times. </w:t>
+      </w:r>
+    </w:p>
+    <w:p>
+      <w:pPr>
+        <w:shd w:val="clear" w:color="auto" w:fill="FFFFFF"/>
+        <w:spacing w:after="100" w:afterAutospacing="1"/>
+        <w:rPr>
+          <w:rFonts w:asciiTheme="minorHAnsi" w:hAnsiTheme="minorHAnsi" w:cstheme="minorHAnsi"/>
+          <w:color w:val="000000"/>
+        </w:rPr>
+      </w:pPr>
+      <w:r>
+        <w:rPr>
+          <w:rFonts w:asciiTheme="minorHAnsi" w:hAnsiTheme="minorHAnsi" w:cstheme="minorHAnsi"/>
+          <w:color w:val="000000"/>
+        </w:rPr>
+        <w:t>The production value is absolutely incredible, oozing glitz and glamour, with a revolving mirrored stage, unbelievable costumes, and a fantastic orchestra. The sheer energy of the dancing throughout the entire show was astounding, and I had to pick my jaw up off the floor more than once as the cast tapped out spectacular number after breath-taking number - I thought they’d surely collapse from exhaustion! </w:t>
+      </w:r>
+    </w:p>
+    <w:p>
+      <w:pPr>
+        <w:shd w:val="clear" w:color="auto" w:fill="FFFFFF"/>
+        <w:spacing w:after="100" w:afterAutospacing="1"/>
+        <w:rPr>
+          <w:rFonts w:asciiTheme="minorHAnsi" w:hAnsiTheme="minorHAnsi" w:cstheme="minorHAnsi"/>
+          <w:color w:val="000000"/>
+        </w:rPr>
+      </w:pPr>
+      <w:r>
+        <w:rPr>
+          <w:rFonts w:asciiTheme="minorHAnsi" w:hAnsiTheme="minorHAnsi" w:cstheme="minorHAnsi"/>
+          <w:color w:val="000000"/>
+        </w:rPr>
+        <w:t>With catchy tunes and a lively cast, 42nd Street left us feeling buoyant as we hummed “We’re in the Money” all the way home!</w:t>
+      </w:r>
+    </w:p>
+    <w:p>
+      <w:pPr>
+        <w:rPr>
+          <w:rFonts w:asciiTheme="minorHAnsi" w:hAnsiTheme="minorHAnsi" w:cstheme="minorHAnsi"/>
+          <w:b/>
+        </w:rPr>
+      </w:pPr>
+      <w:r>
+        <w:rPr>
+          <w:rFonts w:asciiTheme="minorHAnsi" w:hAnsiTheme="minorHAnsi" w:cstheme="minorHAnsi"/>
+          <w:b/>
+        </w:rPr>
+        <w:t xml:space="preserve">Review </w:t>
+      </w:r>
+      <w:r>
+        <w:rPr>
+          <w:rFonts w:asciiTheme="minorHAnsi" w:hAnsiTheme="minorHAnsi" w:cstheme="minorHAnsi"/>
+          <w:b/>
+        </w:rPr>
+        <w:t>6</w:t>
+      </w:r>
+      <w:r>
+        <w:rPr>
+          <w:rFonts w:asciiTheme="minorHAnsi" w:hAnsiTheme="minorHAnsi" w:cstheme="minorHAnsi"/>
+          <w:b/>
+        </w:rPr>
+        <w:t xml:space="preserve">: </w:t>
+      </w:r>
+    </w:p>
+    <w:p>
+      <w:pPr>
+        <w:rPr>
+          <w:rFonts w:asciiTheme="minorHAnsi" w:hAnsiTheme="minorHAnsi" w:cstheme="minorHAnsi"/>
+        </w:rPr>
+      </w:pPr>
+    </w:p>
+    <w:p>
+      <w:pPr>
+        <w:rPr>
+          <w:rFonts w:asciiTheme="minorHAnsi" w:hAnsiTheme="minorHAnsi" w:cstheme="minorHAnsi"/>
+        </w:rPr>
+      </w:pPr>
+      <w:r>
+        <w:rPr>
+          <w:rFonts w:asciiTheme="minorHAnsi" w:hAnsiTheme="minorHAnsi" w:cstheme="minorHAnsi"/>
+          <w:u w:val="single"/>
+        </w:rPr>
+        <w:t>Title:</w:t>
+      </w:r>
+      <w:r>
+        <w:rPr>
+          <w:rFonts w:asciiTheme="minorHAnsi" w:hAnsiTheme="minorHAnsi" w:cstheme="minorHAnsi"/>
+        </w:rPr>
+        <w:t xml:space="preserve"> </w:t>
+      </w:r>
+      <w:r>
+        <w:rPr>
+          <w:rFonts w:asciiTheme="minorHAnsi" w:hAnsiTheme="minorHAnsi" w:cstheme="minorHAnsi"/>
+        </w:rPr>
+        <w:t>Tower of London</w:t>
+      </w:r>
+    </w:p>
+    <w:p>
+      <w:pPr>
+        <w:rPr>
+          <w:rFonts w:asciiTheme="minorHAnsi" w:hAnsiTheme="minorHAnsi" w:cstheme="minorHAnsi"/>
+        </w:rPr>
+      </w:pPr>
+    </w:p>
+    <w:p>
+      <w:pPr>
+        <w:rPr>
+          <w:rFonts w:asciiTheme="minorHAnsi" w:hAnsiTheme="minorHAnsi" w:cstheme="minorHAnsi"/>
+        </w:rPr>
+      </w:pPr>
+      <w:r>
+        <w:rPr>
+          <w:rFonts w:asciiTheme="minorHAnsi" w:hAnsiTheme="minorHAnsi" w:cstheme="minorHAnsi"/>
+          <w:noProof/>
+        </w:rPr>
+        <w:lastRenderedPageBreak/>
+        <w:drawing>
+          <wp:inline distT="0" distB="0" distL="0" distR="0">
+            <wp:extent cx="5727700" cy="3822065"/>
+            <wp:effectExtent l="0" t="0" r="0" b="635"/>
+            <wp:docPr id="6" name="Picture 6"/>
+            <wp:cNvGraphicFramePr>
+              <a:graphicFrameLocks xmlns:a="http://schemas.openxmlformats.org/drawingml/2006/main" noChangeAspect="1"/>
+            </wp:cNvGraphicFramePr>
+            <a:graphic xmlns:a="http://schemas.openxmlformats.org/drawingml/2006/main">
+              <a:graphicData uri="http://schemas.openxmlformats.org/drawingml/2006/picture">
+                <pic:pic xmlns:pic="http://schemas.openxmlformats.org/drawingml/2006/picture">
+                  <pic:nvPicPr>
+                    <pic:cNvPr id="6" name="40651560492_b345739f6f_o.jpg"/>
+                    <pic:cNvPicPr/>
+                  </pic:nvPicPr>
+                  <pic:blipFill>
+                    <a:blip r:embed="rId10">
+                      <a:extLst>
+                        <a:ext uri="{28A0092B-C50C-407E-A947-70E740481C1C}">
+                          <a14:useLocalDpi xmlns:a14="http://schemas.microsoft.com/office/drawing/2010/main" val="0"/>
+                        </a:ext>
+                      </a:extLst>
+                    </a:blip>
+                    <a:stretch>
+                      <a:fillRect/>
+                    </a:stretch>
+                  </pic:blipFill>
+                  <pic:spPr>
+                    <a:xfrm>
+                      <a:off x="0" y="0"/>
+                      <a:ext cx="5727700" cy="3822065"/>
+                    </a:xfrm>
+                    <a:prstGeom prst="rect">
+                      <a:avLst/>
+                    </a:prstGeom>
+                  </pic:spPr>
+                </pic:pic>
+              </a:graphicData>
+            </a:graphic>
+          </wp:inline>
+        </w:drawing>
+      </w:r>
+    </w:p>
+    <w:p>
+      <w:pPr>
+        <w:rPr>
+          <w:rFonts w:asciiTheme="minorHAnsi" w:hAnsiTheme="minorHAnsi" w:cstheme="minorHAnsi"/>
+        </w:rPr>
+      </w:pPr>
+    </w:p>
+    <w:p>
+      <w:pPr>
+        <w:rPr>
+          <w:rFonts w:asciiTheme="minorHAnsi" w:hAnsiTheme="minorHAnsi" w:cstheme="minorHAnsi"/>
+          <w:u w:val="single"/>
+        </w:rPr>
+      </w:pPr>
+      <w:r>
+        <w:rPr>
+          <w:rFonts w:asciiTheme="minorHAnsi" w:hAnsiTheme="minorHAnsi" w:cstheme="minorHAnsi"/>
+          <w:u w:val="single"/>
+        </w:rPr>
+        <w:t>Description:</w:t>
+      </w:r>
+    </w:p>
+    <w:p>
+      <w:pPr>
+        <w:rPr>
+          <w:rFonts w:asciiTheme="minorHAnsi" w:hAnsiTheme="minorHAnsi" w:cstheme="minorHAnsi"/>
+        </w:rPr>
+      </w:pPr>
+      <w:r>
+        <w:rPr>
+          <w:rFonts w:asciiTheme="minorHAnsi" w:hAnsiTheme="minorHAnsi" w:cstheme="minorHAnsi"/>
+          <w:color w:val="000000"/>
+          <w:shd w:val="clear" w:color="auto" w:fill="FFFFFF"/>
+        </w:rPr>
+        <w:t>We set off for our day trip to the Tower of London on the Tube, getting off at Aldgate. It's a little further from the Tower than Tower Hill, but it gave us a chance to walk through the narrow streets of East London, where we could see the signs from the Great Fire of London which was exciting!</w:t>
+      </w:r>
+    </w:p>
+    <w:p>
+      <w:pPr>
+        <w:shd w:val="clear" w:color="auto" w:fill="FFFFFF"/>
+        <w:spacing w:after="100" w:afterAutospacing="1"/>
+        <w:rPr>
+          <w:rFonts w:asciiTheme="minorHAnsi" w:hAnsiTheme="minorHAnsi" w:cstheme="minorHAnsi"/>
+          <w:color w:val="000000"/>
+        </w:rPr>
+      </w:pPr>
+      <w:r>
+        <w:rPr>
+          <w:rFonts w:asciiTheme="minorHAnsi" w:hAnsiTheme="minorHAnsi" w:cstheme="minorHAnsi"/>
+          <w:color w:val="000000"/>
+        </w:rPr>
+        <w:br/>
+        <w:t>We had booked online so we were able to go straight through, and we picked up a free kids' pack at the entrance, which had interactive activities on it. You have to find certain things throughout the Tower, and once you've found them all you can get a voucher for a small toy at the gift shop. </w:t>
+      </w:r>
+    </w:p>
+    <w:p>
+      <w:pPr>
+        <w:shd w:val="clear" w:color="auto" w:fill="FFFFFF"/>
+        <w:spacing w:after="100" w:afterAutospacing="1"/>
+        <w:rPr>
+          <w:rFonts w:asciiTheme="minorHAnsi" w:hAnsiTheme="minorHAnsi" w:cstheme="minorHAnsi"/>
+          <w:color w:val="000000"/>
+        </w:rPr>
+      </w:pPr>
+      <w:r>
+        <w:rPr>
+          <w:rFonts w:asciiTheme="minorHAnsi" w:hAnsiTheme="minorHAnsi" w:cstheme="minorHAnsi"/>
+          <w:color w:val="000000"/>
+        </w:rPr>
+        <w:t xml:space="preserve">We arrived at 10.30 am and headed straight to see the Crown Jewels. We only had to queue for 15 minutes, and it was a good job we went early because by the time we came out there was a </w:t>
+      </w:r>
+      <w:proofErr w:type="gramStart"/>
+      <w:r>
+        <w:rPr>
+          <w:rFonts w:asciiTheme="minorHAnsi" w:hAnsiTheme="minorHAnsi" w:cstheme="minorHAnsi"/>
+          <w:color w:val="000000"/>
+        </w:rPr>
+        <w:t>2.5 hour</w:t>
+      </w:r>
+      <w:proofErr w:type="gramEnd"/>
+      <w:r>
+        <w:rPr>
+          <w:rFonts w:asciiTheme="minorHAnsi" w:hAnsiTheme="minorHAnsi" w:cstheme="minorHAnsi"/>
+          <w:color w:val="000000"/>
+        </w:rPr>
+        <w:t xml:space="preserve"> long queue! </w:t>
+      </w:r>
+    </w:p>
+    <w:p>
+      <w:pPr>
+        <w:shd w:val="clear" w:color="auto" w:fill="FFFFFF"/>
+        <w:spacing w:after="100" w:afterAutospacing="1"/>
+        <w:rPr>
+          <w:rFonts w:asciiTheme="minorHAnsi" w:hAnsiTheme="minorHAnsi" w:cstheme="minorHAnsi"/>
+          <w:color w:val="000000"/>
+        </w:rPr>
+      </w:pPr>
+      <w:r>
+        <w:rPr>
+          <w:rFonts w:asciiTheme="minorHAnsi" w:hAnsiTheme="minorHAnsi" w:cstheme="minorHAnsi"/>
+          <w:color w:val="000000"/>
+        </w:rPr>
+        <w:t>I'd recommend doing a little research about the history of the Crown Jewels if you don't know about them already - I found that I was able to really engage the kids with stories and anecdotes. There are also guards dressed up along the way, and you can ask them questions about trivia about the Jewels. We asked if anyone had ever dropped the crown, and one guard told us that during WW2 the Crown Jewels were hidden in biscuit tins, which greatly amused my children.</w:t>
+      </w:r>
+    </w:p>
+    <w:p>
+      <w:pPr>
+        <w:shd w:val="clear" w:color="auto" w:fill="FFFFFF"/>
+        <w:spacing w:after="100" w:afterAutospacing="1"/>
+        <w:rPr>
+          <w:rFonts w:asciiTheme="minorHAnsi" w:hAnsiTheme="minorHAnsi" w:cstheme="minorHAnsi"/>
+          <w:color w:val="000000"/>
+        </w:rPr>
+      </w:pPr>
+    </w:p>
+    <w:p>
+      <w:pPr>
+        <w:shd w:val="clear" w:color="auto" w:fill="FFFFFF"/>
+        <w:spacing w:after="100" w:afterAutospacing="1"/>
+        <w:rPr>
+          <w:rFonts w:asciiTheme="minorHAnsi" w:hAnsiTheme="minorHAnsi" w:cstheme="minorHAnsi"/>
+          <w:color w:val="000000"/>
+        </w:rPr>
+      </w:pPr>
+      <w:r>
+        <w:rPr>
+          <w:rFonts w:asciiTheme="minorHAnsi" w:hAnsiTheme="minorHAnsi" w:cstheme="minorHAnsi"/>
+          <w:color w:val="000000"/>
+        </w:rPr>
+        <w:lastRenderedPageBreak/>
+        <w:t xml:space="preserve">There are Yeoman tours around the Tower, which are </w:t>
+      </w:r>
+      <w:proofErr w:type="gramStart"/>
+      <w:r>
+        <w:rPr>
+          <w:rFonts w:asciiTheme="minorHAnsi" w:hAnsiTheme="minorHAnsi" w:cstheme="minorHAnsi"/>
+          <w:color w:val="000000"/>
+        </w:rPr>
+        <w:t>long</w:t>
+      </w:r>
+      <w:proofErr w:type="gramEnd"/>
+      <w:r>
+        <w:rPr>
+          <w:rFonts w:asciiTheme="minorHAnsi" w:hAnsiTheme="minorHAnsi" w:cstheme="minorHAnsi"/>
+          <w:color w:val="000000"/>
+        </w:rPr>
+        <w:t xml:space="preserve"> but they are free and you can just dip in and out as you please! There are also </w:t>
+      </w:r>
+      <w:r>
+        <w:rPr>
+          <w:rFonts w:asciiTheme="minorHAnsi" w:hAnsiTheme="minorHAnsi" w:cstheme="minorHAnsi"/>
+          <w:color w:val="000000"/>
+        </w:rPr>
+        <w:t>re-enactments</w:t>
+      </w:r>
+      <w:r>
+        <w:rPr>
+          <w:rFonts w:asciiTheme="minorHAnsi" w:hAnsiTheme="minorHAnsi" w:cstheme="minorHAnsi"/>
+          <w:color w:val="000000"/>
+        </w:rPr>
+        <w:t xml:space="preserve"> at various times of the day, showing attempts to break into the Tower.</w:t>
+      </w:r>
+    </w:p>
+    <w:p>
+      <w:pPr>
+        <w:shd w:val="clear" w:color="auto" w:fill="FFFFFF"/>
+        <w:spacing w:after="100" w:afterAutospacing="1"/>
+        <w:rPr>
+          <w:rFonts w:asciiTheme="minorHAnsi" w:hAnsiTheme="minorHAnsi" w:cstheme="minorHAnsi"/>
+          <w:color w:val="000000"/>
+        </w:rPr>
+      </w:pPr>
+      <w:r>
+        <w:rPr>
+          <w:rFonts w:asciiTheme="minorHAnsi" w:hAnsiTheme="minorHAnsi" w:cstheme="minorHAnsi"/>
+          <w:color w:val="000000"/>
+        </w:rPr>
+        <w:t xml:space="preserve">My 6yo absolutely loved the Armoury, which was filled with all kinds of weapons, and as the weather was </w:t>
+      </w:r>
+      <w:proofErr w:type="gramStart"/>
+      <w:r>
+        <w:rPr>
+          <w:rFonts w:asciiTheme="minorHAnsi" w:hAnsiTheme="minorHAnsi" w:cstheme="minorHAnsi"/>
+          <w:color w:val="000000"/>
+        </w:rPr>
+        <w:t>lovely</w:t>
+      </w:r>
+      <w:proofErr w:type="gramEnd"/>
+      <w:r>
+        <w:rPr>
+          <w:rFonts w:asciiTheme="minorHAnsi" w:hAnsiTheme="minorHAnsi" w:cstheme="minorHAnsi"/>
+          <w:color w:val="000000"/>
+        </w:rPr>
+        <w:t xml:space="preserve"> we spent some time climbing up on the battlefields and counting the ravens</w:t>
+      </w:r>
+      <w:r>
+        <w:rPr>
+          <w:rFonts w:asciiTheme="minorHAnsi" w:hAnsiTheme="minorHAnsi" w:cstheme="minorHAnsi"/>
+          <w:color w:val="000000"/>
+        </w:rPr>
+        <w:t>.</w:t>
+      </w:r>
+    </w:p>
+    <w:p>
+      <w:pPr>
+        <w:shd w:val="clear" w:color="auto" w:fill="FFFFFF"/>
+        <w:spacing w:after="100" w:afterAutospacing="1"/>
+        <w:rPr>
+          <w:rFonts w:asciiTheme="minorHAnsi" w:hAnsiTheme="minorHAnsi" w:cstheme="minorHAnsi"/>
+          <w:color w:val="000000"/>
+        </w:rPr>
+      </w:pPr>
+      <w:r>
+        <w:rPr>
+          <w:rFonts w:asciiTheme="minorHAnsi" w:hAnsiTheme="minorHAnsi" w:cstheme="minorHAnsi"/>
+          <w:color w:val="000000"/>
+        </w:rPr>
+        <w:t xml:space="preserve">Our visit to the Tower of London took up most of the day, and we ended with a trip on the Thames Clipper up to Southbank. It was only £10 for the three of us, and you can use your Oyster card too. I would recommend sitting on the </w:t>
+      </w:r>
+      <w:r>
+        <w:rPr>
+          <w:rFonts w:asciiTheme="minorHAnsi" w:hAnsiTheme="minorHAnsi" w:cstheme="minorHAnsi"/>
+          <w:color w:val="000000"/>
+        </w:rPr>
+        <w:t>left-hand</w:t>
+      </w:r>
+      <w:r>
+        <w:rPr>
+          <w:rFonts w:asciiTheme="minorHAnsi" w:hAnsiTheme="minorHAnsi" w:cstheme="minorHAnsi"/>
+          <w:color w:val="000000"/>
+        </w:rPr>
+        <w:t xml:space="preserve"> side of the boat if you can, as you'll be able to see all the amazing sights, including the Globe and the Golden Hinde.</w:t>
+      </w:r>
+    </w:p>
+    <w:p>
+      <w:pPr>
+        <w:shd w:val="clear" w:color="auto" w:fill="FFFFFF"/>
+        <w:spacing w:after="100" w:afterAutospacing="1"/>
+        <w:rPr>
+          <w:rFonts w:asciiTheme="minorHAnsi" w:hAnsiTheme="minorHAnsi" w:cstheme="minorHAnsi"/>
+          <w:color w:val="000000"/>
+        </w:rPr>
+      </w:pPr>
+      <w:r>
+        <w:rPr>
+          <w:rFonts w:asciiTheme="minorHAnsi" w:hAnsiTheme="minorHAnsi" w:cstheme="minorHAnsi"/>
+          <w:color w:val="000000"/>
+        </w:rPr>
+        <w:t>Overall, it was a fantastic day out. The kids were really animated by the history being brought to life, and I found it fascinating too. It was totally interactive, and amazing value for money. </w:t>
+      </w:r>
+    </w:p>
+    <w:p>
+      <w:pPr>
+        <w:rPr>
+          <w:rFonts w:asciiTheme="minorHAnsi" w:hAnsiTheme="minorHAnsi" w:cstheme="minorHAnsi"/>
+          <w:b/>
+        </w:rPr>
+      </w:pPr>
+      <w:r>
+        <w:rPr>
+          <w:rFonts w:asciiTheme="minorHAnsi" w:hAnsiTheme="minorHAnsi" w:cstheme="minorHAnsi"/>
+          <w:b/>
+        </w:rPr>
+        <w:t xml:space="preserve">Review </w:t>
+      </w:r>
+      <w:r>
+        <w:rPr>
+          <w:rFonts w:asciiTheme="minorHAnsi" w:hAnsiTheme="minorHAnsi" w:cstheme="minorHAnsi"/>
+          <w:b/>
+        </w:rPr>
+        <w:t>7</w:t>
+      </w:r>
+      <w:r>
+        <w:rPr>
+          <w:rFonts w:asciiTheme="minorHAnsi" w:hAnsiTheme="minorHAnsi" w:cstheme="minorHAnsi"/>
+          <w:b/>
+        </w:rPr>
+        <w:t xml:space="preserve">: </w:t>
+      </w:r>
+    </w:p>
+    <w:p>
+      <w:pPr>
+        <w:rPr>
+          <w:rFonts w:asciiTheme="minorHAnsi" w:hAnsiTheme="minorHAnsi" w:cstheme="minorHAnsi"/>
+          <w:b/>
+        </w:rPr>
+      </w:pPr>
+    </w:p>
+    <w:p>
+      <w:pPr>
+        <w:rPr>
+          <w:rFonts w:asciiTheme="minorHAnsi" w:hAnsiTheme="minorHAnsi" w:cstheme="minorHAnsi"/>
+          <w:b/>
+        </w:rPr>
+      </w:pPr>
+      <w:r>
+        <w:rPr>
+          <w:rFonts w:asciiTheme="minorHAnsi" w:hAnsiTheme="minorHAnsi" w:cstheme="minorHAnsi"/>
+          <w:b/>
+        </w:rPr>
+        <w:t xml:space="preserve">Title: </w:t>
+      </w:r>
+      <w:r>
+        <w:rPr>
+          <w:rFonts w:asciiTheme="minorHAnsi" w:hAnsiTheme="minorHAnsi" w:cstheme="minorHAnsi"/>
+          <w:b/>
+        </w:rPr>
+        <w:t>De Havilland Aircraft Museum</w:t>
+      </w:r>
+    </w:p>
+    <w:p>
+      <w:pPr>
+        <w:rPr>
+          <w:rFonts w:asciiTheme="minorHAnsi" w:hAnsiTheme="minorHAnsi" w:cstheme="minorHAnsi"/>
+          <w:b/>
+        </w:rPr>
+      </w:pPr>
+    </w:p>
+    <w:p>
+      <w:pPr>
+        <w:rPr>
+          <w:rFonts w:asciiTheme="minorHAnsi" w:hAnsiTheme="minorHAnsi" w:cstheme="minorHAnsi"/>
+          <w:b/>
+        </w:rPr>
+      </w:pPr>
+      <w:r>
+        <w:rPr>
+          <w:rFonts w:asciiTheme="minorHAnsi" w:hAnsiTheme="minorHAnsi" w:cstheme="minorHAnsi"/>
+          <w:b/>
+          <w:noProof/>
+        </w:rPr>
+        <w:drawing>
+          <wp:inline distT="0" distB="0" distL="0" distR="0">
+            <wp:extent cx="5727700" cy="4295775"/>
+            <wp:effectExtent l="0" t="0" r="0" b="0"/>
+            <wp:docPr id="7" name="Picture 7"/>
+            <wp:cNvGraphicFramePr>
+              <a:graphicFrameLocks xmlns:a="http://schemas.openxmlformats.org/drawingml/2006/main" noChangeAspect="1"/>
+            </wp:cNvGraphicFramePr>
+            <a:graphic xmlns:a="http://schemas.openxmlformats.org/drawingml/2006/main">
+              <a:graphicData uri="http://schemas.openxmlformats.org/drawingml/2006/picture">
+                <pic:pic xmlns:pic="http://schemas.openxmlformats.org/drawingml/2006/picture">
+                  <pic:nvPicPr>
+                    <pic:cNvPr id="7" name="37568233236_09041d9f45_o.jpg"/>
+                    <pic:cNvPicPr/>
+                  </pic:nvPicPr>
+                  <pic:blipFill>
+                    <a:blip r:embed="rId11">
+                      <a:extLst>
+                        <a:ext uri="{28A0092B-C50C-407E-A947-70E740481C1C}">
+                          <a14:useLocalDpi xmlns:a14="http://schemas.microsoft.com/office/drawing/2010/main" val="0"/>
+                        </a:ext>
+                      </a:extLst>
+                    </a:blip>
+                    <a:stretch>
+                      <a:fillRect/>
+                    </a:stretch>
+                  </pic:blipFill>
+                  <pic:spPr>
+                    <a:xfrm>
+                      <a:off x="0" y="0"/>
+                      <a:ext cx="5727700" cy="4295775"/>
+                    </a:xfrm>
+                    <a:prstGeom prst="rect">
+                      <a:avLst/>
+                    </a:prstGeom>
+                  </pic:spPr>
+                </pic:pic>
+              </a:graphicData>
+            </a:graphic>
+          </wp:inline>
+        </w:drawing>
+      </w:r>
+    </w:p>
+    <w:p>
+      <w:pPr>
+        <w:rPr>
+          <w:rFonts w:asciiTheme="minorHAnsi" w:hAnsiTheme="minorHAnsi" w:cstheme="minorHAnsi"/>
+          <w:b/>
+        </w:rPr>
+      </w:pPr>
+    </w:p>
+    <w:p>
+      <w:pPr>
+        <w:rPr>
+          <w:rFonts w:asciiTheme="minorHAnsi" w:hAnsiTheme="minorHAnsi" w:cstheme="minorHAnsi"/>
+          <w:b/>
+        </w:rPr>
+      </w:pPr>
+    </w:p>
+    <w:p>
+      <w:pPr>
+        <w:rPr>
+          <w:rFonts w:asciiTheme="minorHAnsi" w:hAnsiTheme="minorHAnsi" w:cstheme="minorHAnsi"/>
+          <w:b/>
+        </w:rPr>
+      </w:pPr>
+      <w:r>
+        <w:rPr>
+          <w:rFonts w:asciiTheme="minorHAnsi" w:hAnsiTheme="minorHAnsi" w:cstheme="minorHAnsi"/>
+          <w:b/>
+        </w:rPr>
+        <w:t>Description:</w:t>
+      </w:r>
+    </w:p>
+    <w:p>
+      <w:pPr>
+        <w:rPr>
+          <w:rFonts w:asciiTheme="minorHAnsi" w:hAnsiTheme="minorHAnsi" w:cstheme="minorHAnsi"/>
+          <w:color w:val="1D2129"/>
+          <w:shd w:val="clear" w:color="auto" w:fill="FFFFFF"/>
+        </w:rPr>
+      </w:pPr>
+      <w:r>
+        <w:rPr>
+          <w:rFonts w:asciiTheme="minorHAnsi" w:hAnsiTheme="minorHAnsi" w:cstheme="minorHAnsi"/>
+          <w:color w:val="1D2129"/>
+          <w:shd w:val="clear" w:color="auto" w:fill="FFFFFF"/>
+        </w:rPr>
+        <w:lastRenderedPageBreak/>
+        <w:t xml:space="preserve">We had a brilliant day at the De Havilland museum today - if like me you can’t face yet another trip to the RAF museum (much as I love it), this is a really good alternative. I had never heard of it but got 50% off tickets so thought we would give it a go. It’s a real hidden gem. There are three huge planes outside that you can go into, in two of them you can sit on the seats and look in the cockpit. Kids can also sit in a cockpit of a plane and there is a dress up area and lots of buttons to press. They’ve got an Easter activity trail on at the moment, crack the clues and you get a bag of chocolate eggs on the way out. We took a packed lunch and ate it in the cafe area, but you can buy food there too. It’s relatively small and was not busy - it’s full of volunteers who are super keen to tell you all about the planes etc. We spent around 2.5 hrs there. My kids absolutely loved </w:t>
+      </w:r>
+      <w:proofErr w:type="gramStart"/>
+      <w:r>
+        <w:rPr>
+          <w:rFonts w:asciiTheme="minorHAnsi" w:hAnsiTheme="minorHAnsi" w:cstheme="minorHAnsi"/>
+          <w:color w:val="1D2129"/>
+          <w:shd w:val="clear" w:color="auto" w:fill="FFFFFF"/>
+        </w:rPr>
+        <w:t>it,</w:t>
+      </w:r>
+      <w:proofErr w:type="gramEnd"/>
+      <w:r>
+        <w:rPr>
+          <w:rFonts w:asciiTheme="minorHAnsi" w:hAnsiTheme="minorHAnsi" w:cstheme="minorHAnsi"/>
+          <w:color w:val="1D2129"/>
+          <w:shd w:val="clear" w:color="auto" w:fill="FFFFFF"/>
+        </w:rPr>
+        <w:t xml:space="preserve"> I highly recommend!</w:t>
+      </w:r>
+    </w:p>
+    <w:p>
+      <w:pPr>
+        <w:rPr>
+          <w:rFonts w:asciiTheme="minorHAnsi" w:hAnsiTheme="minorHAnsi" w:cstheme="minorHAnsi"/>
+        </w:rPr>
+      </w:pPr>
+      <w:r>
+        <w:rPr>
+          <w:rFonts w:asciiTheme="minorHAnsi" w:hAnsiTheme="minorHAnsi" w:cstheme="minorHAnsi"/>
+        </w:rPr>
+        <w:t xml:space="preserve"> </w:t>
+      </w:r>
+    </w:p>
+    <w:p>
+      <w:pPr>
+        <w:rPr>
+          <w:rFonts w:asciiTheme="minorHAnsi" w:hAnsiTheme="minorHAnsi" w:cstheme="minorHAnsi"/>
+        </w:rPr>
+      </w:pPr>
+    </w:p>
+    <w:p>
+      <w:pPr>
+        <w:rPr>
+          <w:rFonts w:asciiTheme="minorHAnsi" w:hAnsiTheme="minorHAnsi" w:cstheme="minorHAnsi"/>
+          <w:b/>
+        </w:rPr>
+      </w:pPr>
+      <w:r>
+        <w:rPr>
+          <w:rFonts w:asciiTheme="minorHAnsi" w:hAnsiTheme="minorHAnsi" w:cstheme="minorHAnsi"/>
+          <w:b/>
+        </w:rPr>
+        <w:t xml:space="preserve">Review </w:t>
+      </w:r>
+      <w:r>
+        <w:rPr>
+          <w:rFonts w:asciiTheme="minorHAnsi" w:hAnsiTheme="minorHAnsi" w:cstheme="minorHAnsi"/>
+          <w:b/>
+        </w:rPr>
+        <w:t>7</w:t>
+      </w:r>
+      <w:r>
+        <w:rPr>
+          <w:rFonts w:asciiTheme="minorHAnsi" w:hAnsiTheme="minorHAnsi" w:cstheme="minorHAnsi"/>
+          <w:b/>
+        </w:rPr>
+        <w:t xml:space="preserve">: </w:t>
+      </w:r>
+    </w:p>
+    <w:p>
+      <w:pPr>
+        <w:rPr>
+          <w:rFonts w:asciiTheme="minorHAnsi" w:hAnsiTheme="minorHAnsi" w:cstheme="minorHAnsi"/>
+          <w:b/>
+        </w:rPr>
+      </w:pPr>
+    </w:p>
+    <w:p>
+      <w:pPr>
+        <w:rPr>
+          <w:rFonts w:asciiTheme="minorHAnsi" w:hAnsiTheme="minorHAnsi" w:cstheme="minorHAnsi"/>
+          <w:b/>
+        </w:rPr>
+      </w:pPr>
+      <w:r>
+        <w:rPr>
+          <w:rFonts w:asciiTheme="minorHAnsi" w:hAnsiTheme="minorHAnsi" w:cstheme="minorHAnsi"/>
+          <w:b/>
+        </w:rPr>
+        <w:t>Title: Northey Island</w:t>
+      </w:r>
+    </w:p>
+    <w:p>
+      <w:pPr>
+        <w:rPr>
+          <w:rFonts w:asciiTheme="minorHAnsi" w:hAnsiTheme="minorHAnsi" w:cstheme="minorHAnsi"/>
+          <w:b/>
+        </w:rPr>
+      </w:pPr>
+    </w:p>
+    <w:p>
+      <w:r>
+        <w:rPr>
+          <w:noProof/>
+        </w:rPr>
+        <w:drawing>
+          <wp:inline distT="0" distB="0" distL="0" distR="0">
+            <wp:extent cx="4064000" cy="2286000"/>
+            <wp:effectExtent l="0" t="0" r="0" b="0"/>
+            <wp:docPr id="9" name="Picture 9"/>
+            <wp:cNvGraphicFramePr>
+              <a:graphicFrameLocks xmlns:a="http://schemas.openxmlformats.org/drawingml/2006/main" noChangeAspect="1"/>
+            </wp:cNvGraphicFramePr>
+            <a:graphic xmlns:a="http://schemas.openxmlformats.org/drawingml/2006/main">
+              <a:graphicData uri="http://schemas.openxmlformats.org/drawingml/2006/picture">
+                <pic:pic xmlns:pic="http://schemas.openxmlformats.org/drawingml/2006/picture">
+                  <pic:nvPicPr>
+                    <pic:cNvPr id="9" name="59554.jpg"/>
+                    <pic:cNvPicPr/>
+                  </pic:nvPicPr>
+                  <pic:blipFill>
+                    <a:blip r:embed="rId12">
+                      <a:extLst>
+                        <a:ext uri="{28A0092B-C50C-407E-A947-70E740481C1C}">
+                          <a14:useLocalDpi xmlns:a14="http://schemas.microsoft.com/office/drawing/2010/main" val="0"/>
+                        </a:ext>
+                      </a:extLst>
+                    </a:blip>
+                    <a:stretch>
+                      <a:fillRect/>
+                    </a:stretch>
+                  </pic:blipFill>
+                  <pic:spPr>
+                    <a:xfrm>
+                      <a:off x="0" y="0"/>
+                      <a:ext cx="4064000" cy="2286000"/>
+                    </a:xfrm>
+                    <a:prstGeom prst="rect">
+                      <a:avLst/>
+                    </a:prstGeom>
+                  </pic:spPr>
+                </pic:pic>
+              </a:graphicData>
+            </a:graphic>
+          </wp:inline>
+        </w:drawing>
+      </w:r>
+    </w:p>
+    <w:p>
+      <w:pPr>
+        <w:rPr>
+          <w:rFonts w:asciiTheme="minorHAnsi" w:hAnsiTheme="minorHAnsi" w:cstheme="minorHAnsi"/>
+          <w:b/>
+        </w:rPr>
+      </w:pPr>
+    </w:p>
+    <w:p>
+      <w:pPr>
+        <w:rPr>
+          <w:rFonts w:asciiTheme="minorHAnsi" w:hAnsiTheme="minorHAnsi" w:cstheme="minorHAnsi"/>
+          <w:b/>
+        </w:rPr>
+      </w:pPr>
+      <w:r>
+        <w:rPr>
+          <w:rFonts w:asciiTheme="minorHAnsi" w:hAnsiTheme="minorHAnsi" w:cstheme="minorHAnsi"/>
+          <w:b/>
+        </w:rPr>
+        <w:t>Description:</w:t>
+      </w:r>
+    </w:p>
+    <w:p>
+      <w:pPr>
+        <w:rPr>
+          <w:rFonts w:asciiTheme="minorHAnsi" w:hAnsiTheme="minorHAnsi" w:cstheme="minorHAnsi"/>
+          <w:color w:val="1D2129"/>
+          <w:shd w:val="clear" w:color="auto" w:fill="FFFFFF"/>
+        </w:rPr>
+      </w:pPr>
+      <w:r>
+        <w:rPr>
+          <w:rFonts w:asciiTheme="minorHAnsi" w:hAnsiTheme="minorHAnsi" w:cstheme="minorHAnsi"/>
+          <w:color w:val="1D2129"/>
+          <w:shd w:val="clear" w:color="auto" w:fill="FFFFFF"/>
+        </w:rPr>
+        <w:t>T</w:t>
+      </w:r>
+      <w:r>
+        <w:rPr>
+          <w:rFonts w:asciiTheme="minorHAnsi" w:hAnsiTheme="minorHAnsi" w:cstheme="minorHAnsi"/>
+          <w:color w:val="1D2129"/>
+          <w:shd w:val="clear" w:color="auto" w:fill="FFFFFF"/>
+        </w:rPr>
+        <w:t>oday has been a real adventure day and one I can really recommend for older kids. We have come to the island of Northey is Essex, owned by the National Trust, and easily bookable for free.</w:t>
+      </w:r>
+    </w:p>
+    <w:p>
+      <w:pPr>
+        <w:rPr>
+          <w:rFonts w:asciiTheme="minorHAnsi" w:hAnsiTheme="minorHAnsi" w:cstheme="minorHAnsi"/>
+          <w:color w:val="1D2129"/>
+          <w:shd w:val="clear" w:color="auto" w:fill="FFFFFF"/>
+        </w:rPr>
+      </w:pPr>
+    </w:p>
+    <w:p>
+      <w:pPr>
+        <w:rPr>
+          <w:rFonts w:asciiTheme="minorHAnsi" w:hAnsiTheme="minorHAnsi" w:cstheme="minorHAnsi"/>
+          <w:color w:val="1D2129"/>
+          <w:shd w:val="clear" w:color="auto" w:fill="FFFFFF"/>
+        </w:rPr>
+      </w:pPr>
+      <w:r>
+        <w:rPr>
+          <w:rFonts w:asciiTheme="minorHAnsi" w:hAnsiTheme="minorHAnsi" w:cstheme="minorHAnsi"/>
+          <w:color w:val="1D2129"/>
+          <w:shd w:val="clear" w:color="auto" w:fill="FFFFFF"/>
+        </w:rPr>
+        <w:t>For the next hour at least, we are inhabiting our own island! (I just want to make it clear that I am the only member of my family remotely impressed by this. Everyone else is crying because I left the Coke in the car).</w:t>
+      </w:r>
+    </w:p>
+    <w:p>
+      <w:pPr>
+        <w:rPr>
+          <w:rFonts w:asciiTheme="minorHAnsi" w:hAnsiTheme="minorHAnsi" w:cstheme="minorHAnsi"/>
+          <w:color w:val="1D2129"/>
+          <w:shd w:val="clear" w:color="auto" w:fill="FFFFFF"/>
+        </w:rPr>
+      </w:pPr>
+    </w:p>
+    <w:p>
+      <w:pPr>
+        <w:rPr>
+          <w:rFonts w:asciiTheme="minorHAnsi" w:hAnsiTheme="minorHAnsi" w:cstheme="minorHAnsi"/>
+          <w:color w:val="1D2129"/>
+          <w:shd w:val="clear" w:color="auto" w:fill="FFFFFF"/>
+        </w:rPr>
+      </w:pPr>
+      <w:r>
+        <w:rPr>
+          <w:rFonts w:asciiTheme="minorHAnsi" w:hAnsiTheme="minorHAnsi" w:cstheme="minorHAnsi"/>
+          <w:color w:val="1D2129"/>
+          <w:shd w:val="clear" w:color="auto" w:fill="FFFFFF"/>
+        </w:rPr>
+        <w:t xml:space="preserve">You park in Promenade Park in Maldon. In itself it’s a beautiful park with a great playground. You follow the track along the coast until you reach the walkway to the island (which is tidal so you need to check the </w:t>
+      </w:r>
+      <w:proofErr w:type="gramStart"/>
+      <w:r>
+        <w:rPr>
+          <w:rFonts w:asciiTheme="minorHAnsi" w:hAnsiTheme="minorHAnsi" w:cstheme="minorHAnsi"/>
+          <w:color w:val="1D2129"/>
+          <w:shd w:val="clear" w:color="auto" w:fill="FFFFFF"/>
+        </w:rPr>
+        <w:t>times</w:t>
+      </w:r>
+      <w:proofErr w:type="gramEnd"/>
+      <w:r>
+        <w:rPr>
+          <w:rFonts w:asciiTheme="minorHAnsi" w:hAnsiTheme="minorHAnsi" w:cstheme="minorHAnsi"/>
+          <w:color w:val="1D2129"/>
+          <w:shd w:val="clear" w:color="auto" w:fill="FFFFFF"/>
+        </w:rPr>
+        <w:t xml:space="preserve"> so you don’t get cut off in the island) then you cross the walkway and explore. Or you cry to go home to your Minecraft. Whichever you prefer.</w:t>
+      </w:r>
+    </w:p>
+    <w:p>
+      <w:pPr>
+        <w:rPr>
+          <w:rFonts w:asciiTheme="minorHAnsi" w:hAnsiTheme="minorHAnsi" w:cstheme="minorHAnsi"/>
+          <w:color w:val="1D2129"/>
+          <w:shd w:val="clear" w:color="auto" w:fill="FFFFFF"/>
+        </w:rPr>
+      </w:pPr>
+    </w:p>
+    <w:p>
+      <w:pPr>
+        <w:rPr>
+          <w:rFonts w:asciiTheme="minorHAnsi" w:hAnsiTheme="minorHAnsi" w:cstheme="minorHAnsi"/>
+          <w:color w:val="1D2129"/>
+          <w:shd w:val="clear" w:color="auto" w:fill="FFFFFF"/>
+        </w:rPr>
+      </w:pPr>
+      <w:r>
+        <w:rPr>
+          <w:rFonts w:asciiTheme="minorHAnsi" w:hAnsiTheme="minorHAnsi" w:cstheme="minorHAnsi"/>
+          <w:color w:val="1D2129"/>
+          <w:shd w:val="clear" w:color="auto" w:fill="FFFFFF"/>
+        </w:rPr>
+        <w:t xml:space="preserve">We are going to hang out in the island, have our picnic and then walk back. Most of the walk is buggy friendly. I’ve bought a lightweight buggy for my </w:t>
+      </w:r>
+      <w:r>
+        <w:rPr>
+          <w:rFonts w:asciiTheme="minorHAnsi" w:hAnsiTheme="minorHAnsi" w:cstheme="minorHAnsi"/>
+          <w:color w:val="1D2129"/>
+          <w:shd w:val="clear" w:color="auto" w:fill="FFFFFF"/>
+        </w:rPr>
+        <w:t>four-year-old</w:t>
+      </w:r>
+      <w:r>
+        <w:rPr>
+          <w:rFonts w:asciiTheme="minorHAnsi" w:hAnsiTheme="minorHAnsi" w:cstheme="minorHAnsi"/>
+          <w:color w:val="1D2129"/>
+          <w:shd w:val="clear" w:color="auto" w:fill="FFFFFF"/>
+        </w:rPr>
+        <w:t xml:space="preserve"> that I could carry easily when I couldn’t push her. It’s been a great day, really unusual. Really recommend if you have energy left. Beautiful and deserted place.</w:t>
+      </w:r>
+    </w:p>
+    <w:p>
+      <w:pPr>
+        <w:rPr>
+          <w:rFonts w:asciiTheme="minorHAnsi" w:hAnsiTheme="minorHAnsi" w:cstheme="minorHAnsi"/>
+          <w:b/>
+        </w:rPr>
+      </w:pPr>
+      <w:r>
+        <w:rPr>
+          <w:rFonts w:asciiTheme="minorHAnsi" w:hAnsiTheme="minorHAnsi" w:cstheme="minorHAnsi"/>
+          <w:b/>
+        </w:rPr>
+        <w:lastRenderedPageBreak/>
+        <w:t>Review 8:</w:t>
+      </w:r>
+    </w:p>
+    <w:p>
+      <w:pPr>
+        <w:rPr>
+          <w:rFonts w:asciiTheme="minorHAnsi" w:hAnsiTheme="minorHAnsi" w:cstheme="minorHAnsi"/>
+          <w:b/>
+        </w:rPr>
+      </w:pPr>
+    </w:p>
+    <w:p>
+      <w:pPr>
+        <w:rPr>
+          <w:rFonts w:asciiTheme="minorHAnsi" w:hAnsiTheme="minorHAnsi" w:cstheme="minorHAnsi"/>
+          <w:b/>
+        </w:rPr>
+      </w:pPr>
+      <w:r>
+        <w:rPr>
+          <w:rFonts w:asciiTheme="minorHAnsi" w:hAnsiTheme="minorHAnsi" w:cstheme="minorHAnsi"/>
+          <w:b/>
+        </w:rPr>
+        <w:t xml:space="preserve">Title: </w:t>
+      </w:r>
+      <w:r>
+        <w:rPr>
+          <w:rFonts w:asciiTheme="minorHAnsi" w:hAnsiTheme="minorHAnsi" w:cstheme="minorHAnsi"/>
+          <w:b/>
+        </w:rPr>
+        <w:t>The Roald Dahl Museum</w:t>
+      </w:r>
+    </w:p>
+    <w:p>
+      <w:pPr>
+        <w:rPr>
+          <w:rFonts w:asciiTheme="minorHAnsi" w:hAnsiTheme="minorHAnsi" w:cstheme="minorHAnsi"/>
+          <w:b/>
+        </w:rPr>
+      </w:pPr>
+    </w:p>
+    <w:p>
+      <w:pPr>
+        <w:rPr>
+          <w:rFonts w:asciiTheme="minorHAnsi" w:hAnsiTheme="minorHAnsi" w:cstheme="minorHAnsi"/>
+          <w:b/>
+        </w:rPr>
+      </w:pPr>
+      <w:r>
+        <w:rPr>
+          <w:rFonts w:asciiTheme="minorHAnsi" w:hAnsiTheme="minorHAnsi" w:cstheme="minorHAnsi"/>
+          <w:b/>
+          <w:noProof/>
+        </w:rPr>
+        <w:drawing>
+          <wp:inline distT="0" distB="0" distL="0" distR="0">
+            <wp:extent cx="5727700" cy="3227070"/>
+            <wp:effectExtent l="0" t="0" r="0" b="0"/>
+            <wp:docPr id="10" name="Picture 10"/>
+            <wp:cNvGraphicFramePr>
+              <a:graphicFrameLocks xmlns:a="http://schemas.openxmlformats.org/drawingml/2006/main" noChangeAspect="1"/>
+            </wp:cNvGraphicFramePr>
+            <a:graphic xmlns:a="http://schemas.openxmlformats.org/drawingml/2006/main">
+              <a:graphicData uri="http://schemas.openxmlformats.org/drawingml/2006/picture">
+                <pic:pic xmlns:pic="http://schemas.openxmlformats.org/drawingml/2006/picture">
+                  <pic:nvPicPr>
+                    <pic:cNvPr id="10" name="newsologalleryview2_0_005ba3395ba339_788_444.jpg"/>
+                    <pic:cNvPicPr/>
+                  </pic:nvPicPr>
+                  <pic:blipFill>
+                    <a:blip r:embed="rId13">
+                      <a:extLst>
+                        <a:ext uri="{28A0092B-C50C-407E-A947-70E740481C1C}">
+                          <a14:useLocalDpi xmlns:a14="http://schemas.microsoft.com/office/drawing/2010/main" val="0"/>
+                        </a:ext>
+                      </a:extLst>
+                    </a:blip>
+                    <a:stretch>
+                      <a:fillRect/>
+                    </a:stretch>
+                  </pic:blipFill>
+                  <pic:spPr>
+                    <a:xfrm>
+                      <a:off x="0" y="0"/>
+                      <a:ext cx="5727700" cy="3227070"/>
+                    </a:xfrm>
+                    <a:prstGeom prst="rect">
+                      <a:avLst/>
+                    </a:prstGeom>
+                  </pic:spPr>
+                </pic:pic>
+              </a:graphicData>
+            </a:graphic>
+          </wp:inline>
+        </w:drawing>
+      </w:r>
+      <w:bookmarkStart w:id="0" w:name="_GoBack"/>
+      <w:bookmarkEnd w:id="0"/>
+    </w:p>
+    <w:p>
+      <w:pPr>
+        <w:rPr>
+          <w:rFonts w:asciiTheme="minorHAnsi" w:hAnsiTheme="minorHAnsi" w:cstheme="minorHAnsi"/>
+          <w:b/>
+        </w:rPr>
+      </w:pPr>
+    </w:p>
+    <w:p>
+      <w:pPr>
+        <w:rPr>
+          <w:rFonts w:asciiTheme="minorHAnsi" w:hAnsiTheme="minorHAnsi" w:cstheme="minorHAnsi"/>
+          <w:b/>
+        </w:rPr>
+      </w:pPr>
+      <w:r>
+        <w:rPr>
+          <w:rFonts w:asciiTheme="minorHAnsi" w:hAnsiTheme="minorHAnsi" w:cstheme="minorHAnsi"/>
+          <w:b/>
+        </w:rPr>
+        <w:t>Description:</w:t>
+      </w:r>
+    </w:p>
+    <w:p>
+      <w:pPr>
+        <w:rPr>
+          <w:rFonts w:asciiTheme="minorHAnsi" w:hAnsiTheme="minorHAnsi" w:cstheme="minorHAnsi"/>
+        </w:rPr>
+      </w:pPr>
+    </w:p>
+    <w:p>
+      <w:pPr>
+        <w:pStyle w:val="NormalWeb"/>
+        <w:shd w:val="clear" w:color="auto" w:fill="FFFFFF"/>
+        <w:spacing w:before="0" w:beforeAutospacing="0"/>
+        <w:rPr>
+          <w:rFonts w:ascii="Helvetica Neue" w:hAnsi="Helvetica Neue"/>
+          <w:color w:val="000000"/>
+          <w:sz w:val="21"/>
+          <w:szCs w:val="21"/>
+        </w:rPr>
+      </w:pPr>
+      <w:r>
+        <w:rPr>
+          <w:rFonts w:ascii="Helvetica Neue" w:hAnsi="Helvetica Neue"/>
+          <w:color w:val="000000"/>
+          <w:sz w:val="21"/>
+          <w:szCs w:val="21"/>
+        </w:rPr>
+        <w:t xml:space="preserve">Fans of Matilda, Fantastic Mr Fox, the BFG and more will love this award-winning museum and story centre. Situated in the Buckinghamshire village where Roald Dahl lived and wrote for over 30 years, the museum is packed with all-things </w:t>
+      </w:r>
+      <w:proofErr w:type="spellStart"/>
+      <w:r>
+        <w:rPr>
+          <w:rFonts w:ascii="Helvetica Neue" w:hAnsi="Helvetica Neue"/>
+          <w:color w:val="000000"/>
+          <w:sz w:val="21"/>
+          <w:szCs w:val="21"/>
+        </w:rPr>
+        <w:t>swizzfigginly</w:t>
+      </w:r>
+      <w:proofErr w:type="spellEnd"/>
+      <w:r>
+        <w:rPr>
+          <w:rFonts w:ascii="Helvetica Neue" w:hAnsi="Helvetica Neue"/>
+          <w:color w:val="000000"/>
+          <w:sz w:val="21"/>
+          <w:szCs w:val="21"/>
+        </w:rPr>
+        <w:t xml:space="preserve"> </w:t>
+      </w:r>
+      <w:proofErr w:type="spellStart"/>
+      <w:r>
+        <w:rPr>
+          <w:rFonts w:ascii="Helvetica Neue" w:hAnsi="Helvetica Neue"/>
+          <w:color w:val="000000"/>
+          <w:sz w:val="21"/>
+          <w:szCs w:val="21"/>
+        </w:rPr>
+        <w:t>Dahlicious</w:t>
+      </w:r>
+      <w:proofErr w:type="spellEnd"/>
+      <w:r>
+        <w:rPr>
+          <w:rFonts w:ascii="Helvetica Neue" w:hAnsi="Helvetica Neue"/>
+          <w:color w:val="000000"/>
+          <w:sz w:val="21"/>
+          <w:szCs w:val="21"/>
+        </w:rPr>
+        <w:t>!   </w:t>
+      </w:r>
+    </w:p>
+    <w:p>
+      <w:pPr>
+        <w:pStyle w:val="NormalWeb"/>
+        <w:shd w:val="clear" w:color="auto" w:fill="FFFFFF"/>
+        <w:spacing w:before="0" w:beforeAutospacing="0"/>
+        <w:rPr>
+          <w:rFonts w:ascii="Helvetica Neue" w:hAnsi="Helvetica Neue"/>
+          <w:color w:val="000000"/>
+          <w:sz w:val="21"/>
+          <w:szCs w:val="21"/>
+        </w:rPr>
+      </w:pPr>
+      <w:r>
+        <w:rPr>
+          <w:rFonts w:ascii="Helvetica Neue" w:hAnsi="Helvetica Neue"/>
+          <w:color w:val="000000"/>
+          <w:sz w:val="21"/>
+          <w:szCs w:val="21"/>
+        </w:rPr>
+        <w:t>The</w:t>
+      </w:r>
+      <w:r>
+        <w:rPr>
+          <w:rFonts w:ascii="Helvetica Neue" w:hAnsi="Helvetica Neue"/>
+          <w:color w:val="000000"/>
+          <w:sz w:val="21"/>
+          <w:szCs w:val="21"/>
+        </w:rPr>
+        <w:t xml:space="preserve"> museum features hands-on galleries and is home to the Roald Dahl archive. There are three hands-on biographical galleries to explore with over 40 interactive exhibits where you’ll find out about Dahl’s real-life experiences that shaped his famous stories. </w:t>
+      </w:r>
+    </w:p>
+    <w:p>
+      <w:pPr>
+        <w:pStyle w:val="NormalWeb"/>
+        <w:shd w:val="clear" w:color="auto" w:fill="FFFFFF"/>
+        <w:spacing w:before="0" w:beforeAutospacing="0"/>
+        <w:rPr>
+          <w:rFonts w:ascii="Helvetica Neue" w:hAnsi="Helvetica Neue"/>
+          <w:color w:val="000000"/>
+          <w:sz w:val="21"/>
+          <w:szCs w:val="21"/>
+        </w:rPr>
+      </w:pPr>
+      <w:r>
+        <w:rPr>
+          <w:rFonts w:ascii="Helvetica Neue" w:hAnsi="Helvetica Neue"/>
+          <w:color w:val="000000"/>
+          <w:sz w:val="21"/>
+          <w:szCs w:val="21"/>
+        </w:rPr>
+        <w:t>Lots</w:t>
+      </w:r>
+      <w:r>
+        <w:rPr>
+          <w:rFonts w:ascii="Helvetica Neue" w:hAnsi="Helvetica Neue"/>
+          <w:color w:val="000000"/>
+          <w:sz w:val="21"/>
+          <w:szCs w:val="21"/>
+        </w:rPr>
+        <w:t xml:space="preserve"> of activities for children during half term (book in advance if you can), mine age 3 &amp; 7 loved it. 3-year-old (4 soon) not so familiar with the books but she enjoyed the experience, storytelling and craft activities. 7-year-old Dahl fan was enthralled by it all.</w:t>
+      </w:r>
+    </w:p>
+    <w:p>
+      <w:pPr>
+        <w:pStyle w:val="NormalWeb"/>
+        <w:shd w:val="clear" w:color="auto" w:fill="FFFFFF"/>
+        <w:spacing w:before="0" w:beforeAutospacing="0"/>
+        <w:rPr>
+          <w:rFonts w:ascii="Helvetica Neue" w:hAnsi="Helvetica Neue"/>
+          <w:color w:val="000000"/>
+          <w:sz w:val="21"/>
+          <w:szCs w:val="21"/>
+        </w:rPr>
+      </w:pPr>
+      <w:r>
+        <w:rPr>
+          <w:rFonts w:ascii="Helvetica Neue" w:hAnsi="Helvetica Neue"/>
+          <w:color w:val="000000"/>
+          <w:sz w:val="21"/>
+          <w:szCs w:val="21"/>
+        </w:rPr>
+        <w:t xml:space="preserve">It was fantastic! Very interactive with a quiz sheet and writing pads. Book reading sessions every hour and writing talks and craft workshops. Loads of </w:t>
+      </w:r>
+      <w:proofErr w:type="gramStart"/>
+      <w:r>
+        <w:rPr>
+          <w:rFonts w:ascii="Helvetica Neue" w:hAnsi="Helvetica Neue"/>
+          <w:color w:val="000000"/>
+          <w:sz w:val="21"/>
+          <w:szCs w:val="21"/>
+        </w:rPr>
+        <w:t>fancy dress</w:t>
+      </w:r>
+      <w:proofErr w:type="gramEnd"/>
+      <w:r>
+        <w:rPr>
+          <w:rFonts w:ascii="Helvetica Neue" w:hAnsi="Helvetica Neue"/>
+          <w:color w:val="000000"/>
+          <w:sz w:val="21"/>
+          <w:szCs w:val="21"/>
+        </w:rPr>
+        <w:t xml:space="preserve"> stories. Loads of info about Roald Dahl's fascinating life including his actual writing hut and all the peculiar objects it contained.</w:t>
+      </w:r>
+    </w:p>
+    <w:p>
+      <w:pPr>
+        <w:shd w:val="clear" w:color="auto" w:fill="FFFFFF"/>
+        <w:spacing w:before="100" w:beforeAutospacing="1" w:after="100" w:afterAutospacing="1"/>
+        <w:rPr>
+          <w:rFonts w:ascii="Helvetica Neue" w:hAnsi="Helvetica Neue"/>
+          <w:color w:val="000000"/>
+          <w:sz w:val="21"/>
+          <w:szCs w:val="21"/>
+        </w:rPr>
+      </w:pPr>
+      <w:r>
+        <w:rPr>
+          <w:rFonts w:ascii="Helvetica Neue" w:hAnsi="Helvetica Neue"/>
+          <w:color w:val="000000"/>
+          <w:sz w:val="21"/>
+          <w:szCs w:val="21"/>
+        </w:rPr>
+        <w:t>Each visitor to the museum gets a wristband, allowing you to come and go as you please throughout the day of your visit. The museum provides village trail leaflets to help you explore the area of Great Missenden and points out key sights that relate to Roald Dahl’s books and life, such as Matilda’s library and the author’s grave.   </w:t>
+      </w:r>
+    </w:p>
+    <w:p>
+      <w:pPr>
+        <w:shd w:val="clear" w:color="auto" w:fill="FFFFFF"/>
+        <w:spacing w:before="100" w:beforeAutospacing="1" w:after="100" w:afterAutospacing="1"/>
+        <w:rPr>
+          <w:rFonts w:ascii="Helvetica Neue" w:hAnsi="Helvetica Neue"/>
+          <w:color w:val="000000"/>
+          <w:sz w:val="21"/>
+          <w:szCs w:val="21"/>
+        </w:rPr>
+      </w:pPr>
+      <w:r>
+        <w:rPr>
+          <w:rFonts w:ascii="Helvetica Neue" w:hAnsi="Helvetica Neue"/>
+          <w:color w:val="000000"/>
+          <w:sz w:val="21"/>
+          <w:szCs w:val="21"/>
+        </w:rPr>
+        <w:t xml:space="preserve">There is no parking on site. Use one of the </w:t>
+      </w:r>
+      <w:proofErr w:type="gramStart"/>
+      <w:r>
+        <w:rPr>
+          <w:rFonts w:ascii="Helvetica Neue" w:hAnsi="Helvetica Neue"/>
+          <w:color w:val="000000"/>
+          <w:sz w:val="21"/>
+          <w:szCs w:val="21"/>
+        </w:rPr>
+        <w:t>pay</w:t>
+      </w:r>
+      <w:proofErr w:type="gramEnd"/>
+      <w:r>
+        <w:rPr>
+          <w:rFonts w:ascii="Helvetica Neue" w:hAnsi="Helvetica Neue"/>
+          <w:color w:val="000000"/>
+          <w:sz w:val="21"/>
+          <w:szCs w:val="21"/>
+        </w:rPr>
+        <w:t xml:space="preserve"> and display car parks in the village, a 5-minute walk away. Cafe Twit serves a good selection of kid-friendly food and drink or you are welcome to bring a picnic. There are benches under cover in the courtyard or tables available in the Children’s Eating room and the Chomping Room at weekends. </w:t>
       </w:r>
     </w:p>
     <w:p>
@@ -3935,6 +5345,155 @@
     </w:lvl>
   </w:abstractNum>
   <w:abstractNum w:abstractNumId="6" w15:restartNumberingAfterBreak="0">
+    <w:nsid w:val="387C1DFF"/>
+    <w:multiLevelType w:val="multilevel"/>
+    <w:tmpl w:val="CFE4E748"/>
+    <w:lvl w:ilvl="0">
+      <w:start w:val="1"/>
+      <w:numFmt w:val="bullet"/>
+      <w:lvlText w:val=""/>
+      <w:lvlJc w:val="left"/>
+      <w:pPr>
+        <w:tabs>
+          <w:tab w:val="num" w:pos="720"/>
+        </w:tabs>
+        <w:ind w:left="720" w:hanging="360"/>
+      </w:pPr>
+      <w:rPr>
+        <w:rFonts w:ascii="Symbol" w:hAnsi="Symbol" w:hint="default"/>
+        <w:sz w:val="20"/>
+      </w:rPr>
+    </w:lvl>
+    <w:lvl w:ilvl="1" w:tentative="1">
+      <w:start w:val="1"/>
+      <w:numFmt w:val="bullet"/>
+      <w:lvlText w:val="o"/>
+      <w:lvlJc w:val="left"/>
+      <w:pPr>
+        <w:tabs>
+          <w:tab w:val="num" w:pos="1440"/>
+        </w:tabs>
+        <w:ind w:left="1440" w:hanging="360"/>
+      </w:pPr>
+      <w:rPr>
+        <w:rFonts w:ascii="Courier New" w:hAnsi="Courier New" w:hint="default"/>
+        <w:sz w:val="20"/>
+      </w:rPr>
+    </w:lvl>
+    <w:lvl w:ilvl="2" w:tentative="1">
+      <w:start w:val="1"/>
+      <w:numFmt w:val="bullet"/>
+      <w:lvlText w:val=""/>
+      <w:lvlJc w:val="left"/>
+      <w:pPr>
+        <w:tabs>
+          <w:tab w:val="num" w:pos="2160"/>
+        </w:tabs>
+        <w:ind w:left="2160" w:hanging="360"/>
+      </w:pPr>
+      <w:rPr>
+        <w:rFonts w:ascii="Wingdings" w:hAnsi="Wingdings" w:hint="default"/>
+        <w:sz w:val="20"/>
+      </w:rPr>
+    </w:lvl>
+    <w:lvl w:ilvl="3" w:tentative="1">
+      <w:start w:val="1"/>
+      <w:numFmt w:val="bullet"/>
+      <w:lvlText w:val=""/>
+      <w:lvlJc w:val="left"/>
+      <w:pPr>
+        <w:tabs>
+          <w:tab w:val="num" w:pos="2880"/>
+        </w:tabs>
+        <w:ind w:left="2880" w:hanging="360"/>
+      </w:pPr>
+      <w:rPr>
+        <w:rFonts w:ascii="Wingdings" w:hAnsi="Wingdings" w:hint="default"/>
+        <w:sz w:val="20"/>
+      </w:rPr>
+    </w:lvl>
+    <w:lvl w:ilvl="4" w:tentative="1">
+      <w:start w:val="1"/>
+      <w:numFmt w:val="bullet"/>
+      <w:lvlText w:val=""/>
+      <w:lvlJc w:val="left"/>
+      <w:pPr>
+        <w:tabs>
+          <w:tab w:val="num" w:pos="3600"/>
+        </w:tabs>
+        <w:ind w:left="3600" w:hanging="360"/>
+      </w:pPr>
+      <w:rPr>
+        <w:rFonts w:ascii="Wingdings" w:hAnsi="Wingdings" w:hint="default"/>
+        <w:sz w:val="20"/>
+      </w:rPr>
+    </w:lvl>
+    <w:lvl w:ilvl="5" w:tentative="1">
+      <w:start w:val="1"/>
+      <w:numFmt w:val="bullet"/>
+      <w:lvlText w:val=""/>
+      <w:lvlJc w:val="left"/>
+      <w:pPr>
+        <w:tabs>
+          <w:tab w:val="num" w:pos="4320"/>
+        </w:tabs>
+        <w:ind w:left="4320" w:hanging="360"/>
+      </w:pPr>
+      <w:rPr>
+        <w:rFonts w:ascii="Wingdings" w:hAnsi="Wingdings" w:hint="default"/>
+        <w:sz w:val="20"/>
+      </w:rPr>
+    </w:lvl>
+    <w:lvl w:ilvl="6" w:tentative="1">
+      <w:start w:val="1"/>
+      <w:numFmt w:val="bullet"/>
+      <w:lvlText w:val=""/>
+      <w:lvlJc w:val="left"/>
+      <w:pPr>
+        <w:tabs>
+          <w:tab w:val="num" w:pos="5040"/>
+        </w:tabs>
+        <w:ind w:left="5040" w:hanging="360"/>
+      </w:pPr>
+      <w:rPr>
+        <w:rFonts w:ascii="Wingdings" w:hAnsi="Wingdings" w:hint="default"/>
+        <w:sz w:val="20"/>
+      </w:rPr>
+    </w:lvl>
+    <w:lvl w:ilvl="7" w:tentative="1">
+      <w:start w:val="1"/>
+      <w:numFmt w:val="bullet"/>
+      <w:lvlText w:val=""/>
+      <w:lvlJc w:val="left"/>
+      <w:pPr>
+        <w:tabs>
+          <w:tab w:val="num" w:pos="5760"/>
+        </w:tabs>
+        <w:ind w:left="5760" w:hanging="360"/>
+      </w:pPr>
+      <w:rPr>
+        <w:rFonts w:ascii="Wingdings" w:hAnsi="Wingdings" w:hint="default"/>
+        <w:sz w:val="20"/>
+      </w:rPr>
+    </w:lvl>
+    <w:lvl w:ilvl="8" w:tentative="1">
+      <w:start w:val="1"/>
+      <w:numFmt w:val="bullet"/>
+      <w:lvlText w:val=""/>
+      <w:lvlJc w:val="left"/>
+      <w:pPr>
+        <w:tabs>
+          <w:tab w:val="num" w:pos="6480"/>
+        </w:tabs>
+        <w:ind w:left="6480" w:hanging="360"/>
+      </w:pPr>
+      <w:rPr>
+        <w:rFonts w:ascii="Wingdings" w:hAnsi="Wingdings" w:hint="default"/>
+        <w:sz w:val="20"/>
+      </w:rPr>
+    </w:lvl>
+  </w:abstractNum>
+  <w:abstractNum w:abstractNumId="7" w15:restartNumberingAfterBreak="0">
     <w:nsid w:val="3CF53AFB"/>
     <w:multiLevelType w:val="multilevel"/>
     <w:tmpl w:val="D35C2926"/>
@@ -4083,7 +5642,7 @@
       </w:rPr>
     </w:lvl>
   </w:abstractNum>
-  <w:abstractNum w:abstractNumId="7" w15:restartNumberingAfterBreak="0">
+  <w:abstractNum w:abstractNumId="8" w15:restartNumberingAfterBreak="0">
     <w:nsid w:val="4C970E52"/>
     <w:multiLevelType w:val="multilevel"/>
     <w:tmpl w:val="FF98EEF2"/>
@@ -4232,7 +5791,7 @@
       </w:rPr>
     </w:lvl>
   </w:abstractNum>
-  <w:abstractNum w:abstractNumId="8" w15:restartNumberingAfterBreak="0">
+  <w:abstractNum w:abstractNumId="9" w15:restartNumberingAfterBreak="0">
     <w:nsid w:val="5C463582"/>
     <w:multiLevelType w:val="multilevel"/>
     <w:tmpl w:val="EBAA8388"/>
@@ -4381,7 +5940,7 @@
       </w:rPr>
     </w:lvl>
   </w:abstractNum>
-  <w:abstractNum w:abstractNumId="9" w15:restartNumberingAfterBreak="0">
+  <w:abstractNum w:abstractNumId="10" w15:restartNumberingAfterBreak="0">
     <w:nsid w:val="68ED0742"/>
     <w:multiLevelType w:val="multilevel"/>
     <w:tmpl w:val="3E3E3536"/>
@@ -4530,7 +6089,7 @@
       </w:rPr>
     </w:lvl>
   </w:abstractNum>
-  <w:abstractNum w:abstractNumId="10" w15:restartNumberingAfterBreak="0">
+  <w:abstractNum w:abstractNumId="11" w15:restartNumberingAfterBreak="0">
     <w:nsid w:val="6B6B3313"/>
     <w:multiLevelType w:val="multilevel"/>
     <w:tmpl w:val="5860EB6C"/>
@@ -4679,7 +6238,7 @@
       </w:rPr>
     </w:lvl>
   </w:abstractNum>
-  <w:abstractNum w:abstractNumId="11" w15:restartNumberingAfterBreak="0">
+  <w:abstractNum w:abstractNumId="12" w15:restartNumberingAfterBreak="0">
     <w:nsid w:val="6BC365B3"/>
     <w:multiLevelType w:val="multilevel"/>
     <w:tmpl w:val="9B244088"/>
@@ -4828,7 +6387,7 @@
       </w:rPr>
     </w:lvl>
   </w:abstractNum>
-  <w:abstractNum w:abstractNumId="12" w15:restartNumberingAfterBreak="0">
+  <w:abstractNum w:abstractNumId="13" w15:restartNumberingAfterBreak="0">
     <w:nsid w:val="6D180BEC"/>
     <w:multiLevelType w:val="multilevel"/>
     <w:tmpl w:val="04904FA4"/>
@@ -4977,7 +6536,7 @@
       </w:rPr>
     </w:lvl>
   </w:abstractNum>
-  <w:abstractNum w:abstractNumId="13" w15:restartNumberingAfterBreak="0">
+  <w:abstractNum w:abstractNumId="14" w15:restartNumberingAfterBreak="0">
     <w:nsid w:val="6D5C25DA"/>
     <w:multiLevelType w:val="multilevel"/>
     <w:tmpl w:val="9B0457EE"/>
@@ -5126,7 +6685,7 @@
       </w:rPr>
     </w:lvl>
   </w:abstractNum>
-  <w:abstractNum w:abstractNumId="14" w15:restartNumberingAfterBreak="0">
+  <w:abstractNum w:abstractNumId="15" w15:restartNumberingAfterBreak="0">
     <w:nsid w:val="7A196C0B"/>
     <w:multiLevelType w:val="multilevel"/>
     <w:tmpl w:val="50FC31D4"/>
@@ -5275,7 +6834,7 @@
       </w:rPr>
     </w:lvl>
   </w:abstractNum>
-  <w:abstractNum w:abstractNumId="15" w15:restartNumberingAfterBreak="0">
+  <w:abstractNum w:abstractNumId="16" w15:restartNumberingAfterBreak="0">
     <w:nsid w:val="7FD270B6"/>
     <w:multiLevelType w:val="multilevel"/>
     <w:tmpl w:val="97809A14"/>
@@ -5425,7 +6984,7 @@
     </w:lvl>
   </w:abstractNum>
   <w:num w:numId="1">
-    <w:abstractNumId w:val="7"/>
+    <w:abstractNumId w:val="8"/>
   </w:num>
   <w:num w:numId="2">
     <w:abstractNumId w:val="3"/>
@@ -5434,34 +6993,34 @@
     <w:abstractNumId w:val="4"/>
   </w:num>
   <w:num w:numId="4">
-    <w:abstractNumId w:val="11"/>
+    <w:abstractNumId w:val="12"/>
   </w:num>
   <w:num w:numId="5">
-    <w:abstractNumId w:val="14"/>
+    <w:abstractNumId w:val="15"/>
   </w:num>
   <w:num w:numId="6">
     <w:abstractNumId w:val="2"/>
   </w:num>
   <w:num w:numId="7">
-    <w:abstractNumId w:val="15"/>
+    <w:abstractNumId w:val="16"/>
   </w:num>
   <w:num w:numId="8">
-    <w:abstractNumId w:val="6"/>
+    <w:abstractNumId w:val="7"/>
   </w:num>
   <w:num w:numId="9">
     <w:abstractNumId w:val="0"/>
   </w:num>
   <w:num w:numId="10">
-    <w:abstractNumId w:val="12"/>
+    <w:abstractNumId w:val="13"/>
   </w:num>
   <w:num w:numId="11">
-    <w:abstractNumId w:val="13"/>
+    <w:abstractNumId w:val="14"/>
   </w:num>
   <w:num w:numId="12">
-    <w:abstractNumId w:val="9"/>
+    <w:abstractNumId w:val="10"/>
   </w:num>
   <w:num w:numId="13">
-    <w:abstractNumId w:val="10"/>
+    <w:abstractNumId w:val="11"/>
   </w:num>
   <w:num w:numId="14">
     <w:abstractNumId w:val="1"/>
@@ -5470,7 +7029,10 @@
     <w:abstractNumId w:val="5"/>
   </w:num>
   <w:num w:numId="16">
-    <w:abstractNumId w:val="8"/>
+    <w:abstractNumId w:val="9"/>
+  </w:num>
+  <w:num w:numId="17">
+    <w:abstractNumId w:val="6"/>
   </w:num>
 </w:numbering>
 </file>
@@ -5594,6 +7156,7 @@
     <w:lsdException w:name="HTML Sample" w:semiHidden="1" w:unhideWhenUsed="1"/>
     <w:lsdException w:name="HTML Typewriter" w:semiHidden="1" w:unhideWhenUsed="1"/>
     <w:lsdException w:name="HTML Variable" w:semiHidden="1" w:unhideWhenUsed="1"/>
+    <w:lsdException w:name="Normal Table" w:semiHidden="1" w:unhideWhenUsed="1"/>
     <w:lsdException w:name="annotation subject" w:semiHidden="1" w:unhideWhenUsed="1"/>
     <w:lsdException w:name="No List" w:semiHidden="1" w:unhideWhenUsed="1"/>
     <w:lsdException w:name="Outline List 1" w:semiHidden="1" w:unhideWhenUsed="1"/>
@@ -5640,8 +7203,10 @@
     <w:lsdException w:name="Table Subtle 2" w:semiHidden="1" w:unhideWhenUsed="1"/>
     <w:lsdException w:name="Table Web 1" w:semiHidden="1" w:unhideWhenUsed="1"/>
     <w:lsdException w:name="Table Web 2" w:semiHidden="1" w:unhideWhenUsed="1"/>
+    <w:lsdException w:name="Table Web 3" w:semiHidden="1" w:unhideWhenUsed="1"/>
     <w:lsdException w:name="Balloon Text" w:semiHidden="1" w:unhideWhenUsed="1"/>
     <w:lsdException w:name="Table Grid" w:uiPriority="39"/>
+    <w:lsdException w:name="Table Theme" w:semiHidden="1" w:unhideWhenUsed="1"/>
     <w:lsdException w:name="Placeholder Text" w:semiHidden="1"/>
     <w:lsdException w:name="No Spacing" w:uiPriority="1" w:qFormat="1"/>
     <w:lsdException w:name="Light Shading" w:uiPriority="60"/>
@@ -5864,7 +7429,7 @@
   <w:style w:type="paragraph" w:default="1" w:styleId="Normal">
     <w:name w:val="Normal"/>
     <w:qFormat/>
-    <w:rsid w:val="003B1418"/>
+    <w:rsid w:val="00624E62"/>
     <w:rPr>
       <w:rFonts w:ascii="Times New Roman" w:eastAsia="Times New Roman" w:hAnsi="Times New Roman" w:cs="Times New Roman"/>
     </w:rPr>
@@ -5872,6 +7437,7 @@
   <w:style w:type="character" w:default="1" w:styleId="DefaultParagraphFont">
     <w:name w:val="Default Paragraph Font"/>
     <w:uiPriority w:val="1"/>
+    <w:semiHidden/>
     <w:unhideWhenUsed/>
   </w:style>
   <w:style w:type="table" w:default="1" w:styleId="TableNormal">
@@ -5930,6 +7496,23 @@
       <w:noProof/>
       <w:sz w:val="18"/>
       <w:szCs w:val="18"/>
+    </w:rPr>
+  </w:style>
+  <w:style w:type="character" w:customStyle="1" w:styleId="apple-converted-space">
+    <w:name w:val="apple-converted-space"/>
+    <w:basedOn w:val="DefaultParagraphFont"/>
+    <w:rsid w:val="00624E62"/>
+  </w:style>
+  <w:style w:type="character" w:styleId="Hyperlink">
+    <w:name w:val="Hyperlink"/>
+    <w:basedOn w:val="DefaultParagraphFont"/>
+    <w:uiPriority w:val="99"/>
+    <w:semiHidden/>
+    <w:unhideWhenUsed/>
+    <w:rsid w:val="00624E62"/>
+    <w:rPr>
+      <w:color w:val="0000FF"/>
+      <w:u w:val="single"/>
     </w:rPr>
   </w:style>
 </w:styles>

</xml_diff>